<commit_message>
update Ex5 JS1 & fix some exercises
</commit_message>
<xml_diff>
--- a/Lesson/Exercise/Day 9 (18 Jan)/Regex/RegularExpressionExcercise.docx
+++ b/Lesson/Exercise/Day 9 (18 Jan)/Regex/RegularExpressionExcercise.docx
@@ -332,6 +332,7 @@
         <w:keepLines w:val="0"/>
         <w:widowControl/>
         <w:numPr>
+          <w:ilvl w:val="0"/>
           <w:numId w:val="0"/>
         </w:numPr>
         <w:suppressLineNumbers w:val="0"/>
@@ -436,6 +437,7 @@
         <w:keepLines w:val="0"/>
         <w:widowControl/>
         <w:numPr>
+          <w:ilvl w:val="0"/>
           <w:numId w:val="0"/>
         </w:numPr>
         <w:suppressLineNumbers w:val="0"/>
@@ -525,6 +527,7 @@
         <w:keepLines w:val="0"/>
         <w:widowControl/>
         <w:numPr>
+          <w:ilvl w:val="0"/>
           <w:numId w:val="0"/>
         </w:numPr>
         <w:suppressLineNumbers w:val="0"/>
@@ -560,57 +563,24 @@
           <w:vertAlign w:val="baseline"/>
           <w:lang w:val="en-US"/>
         </w:rPr>
-        <w:t>/han/igm</w:t>
-      </w:r>
-    </w:p>
-    <w:p>
-      <w:pPr>
-        <w:jc w:val="left"/>
-        <w:rPr>
-          <w:rFonts w:hint="default" w:ascii="Times New Roman" w:hAnsi="Times New Roman" w:eastAsia="SimSun" w:cs="Times New Roman"/>
-          <w:b/>
-          <w:bCs/>
-          <w:i/>
-          <w:iCs/>
-          <w:color w:val="000000"/>
-          <w:sz w:val="28"/>
-          <w:szCs w:val="28"/>
-          <w:u w:val="none"/>
-          <w:vertAlign w:val="baseline"/>
-        </w:rPr>
-      </w:pPr>
-      <w:r>
-        <w:rPr>
-          <w:rFonts w:hint="default" w:ascii="Times New Roman" w:hAnsi="Times New Roman" w:eastAsia="SimSun" w:cs="Times New Roman"/>
-          <w:b/>
-          <w:bCs/>
-          <w:i/>
-          <w:iCs/>
-          <w:color w:val="000000"/>
-          <w:sz w:val="28"/>
-          <w:szCs w:val="28"/>
-          <w:u w:val="none"/>
-          <w:vertAlign w:val="baseline"/>
-        </w:rPr>
-        <w:t>/bi(l){2}/igm</w:t>
-      </w:r>
-    </w:p>
-    <w:p>
-      <w:pPr>
-        <w:jc w:val="left"/>
-        <w:rPr>
-          <w:rFonts w:hint="default" w:ascii="Times New Roman" w:hAnsi="Times New Roman" w:eastAsia="SimSun" w:cs="Times New Roman"/>
-          <w:b/>
-          <w:bCs/>
-          <w:i/>
-          <w:iCs/>
-          <w:color w:val="000000"/>
-          <w:sz w:val="28"/>
-          <w:szCs w:val="28"/>
-          <w:u w:val="none"/>
-          <w:vertAlign w:val="baseline"/>
-        </w:rPr>
-      </w:pPr>
+        <w:t xml:space="preserve">/han/igm : </w:t>
+      </w:r>
+      <w:r>
+        <w:rPr>
+          <w:rFonts w:hint="default" w:ascii="Times New Roman" w:hAnsi="Times New Roman" w:eastAsia="SimSun" w:cs="Times New Roman"/>
+          <w:b w:val="0"/>
+          <w:bCs w:val="0"/>
+          <w:i w:val="0"/>
+          <w:iCs w:val="0"/>
+          <w:color w:val="000000"/>
+          <w:sz w:val="28"/>
+          <w:szCs w:val="28"/>
+          <w:u w:val="none"/>
+          <w:vertAlign w:val="baseline"/>
+          <w:lang w:val="en-US"/>
+        </w:rPr>
+        <w:t>tìm kiếm ‘han’</w:t>
+      </w:r>
       <w:bookmarkStart w:id="0" w:name="_GoBack"/>
       <w:bookmarkEnd w:id="0"/>
     </w:p>
@@ -644,7 +614,339 @@
           <w:u w:val="none"/>
           <w:vertAlign w:val="baseline"/>
         </w:rPr>
+        <w:t>/bi(l){2}/igm</w:t>
+      </w:r>
+      <w:r>
+        <w:rPr>
+          <w:rFonts w:hint="default" w:ascii="Times New Roman" w:hAnsi="Times New Roman" w:eastAsia="SimSun" w:cs="Times New Roman"/>
+          <w:b/>
+          <w:bCs/>
+          <w:i/>
+          <w:iCs/>
+          <w:color w:val="000000"/>
+          <w:sz w:val="28"/>
+          <w:szCs w:val="28"/>
+          <w:u w:val="none"/>
+          <w:vertAlign w:val="baseline"/>
+          <w:lang w:val="en-US"/>
+        </w:rPr>
+        <w:t xml:space="preserve"> : …</w:t>
+      </w:r>
+    </w:p>
+    <w:p>
+      <w:pPr>
+        <w:jc w:val="left"/>
+        <w:rPr>
+          <w:rFonts w:hint="default" w:ascii="Times New Roman" w:hAnsi="Times New Roman" w:eastAsia="SimSun" w:cs="Times New Roman"/>
+          <w:b/>
+          <w:bCs/>
+          <w:i/>
+          <w:iCs/>
+          <w:color w:val="000000"/>
+          <w:sz w:val="28"/>
+          <w:szCs w:val="28"/>
+          <w:u w:val="none"/>
+          <w:vertAlign w:val="baseline"/>
+        </w:rPr>
+      </w:pPr>
+    </w:p>
+    <w:p>
+      <w:pPr>
+        <w:jc w:val="left"/>
+        <w:rPr>
+          <w:rFonts w:hint="default" w:ascii="Times New Roman" w:hAnsi="Times New Roman" w:eastAsia="SimSun" w:cs="Times New Roman"/>
+          <w:b w:val="0"/>
+          <w:bCs w:val="0"/>
+          <w:i w:val="0"/>
+          <w:iCs w:val="0"/>
+          <w:color w:val="000000"/>
+          <w:sz w:val="28"/>
+          <w:szCs w:val="28"/>
+          <w:u w:val="none"/>
+          <w:vertAlign w:val="baseline"/>
+          <w:lang w:val="en-US"/>
+        </w:rPr>
+      </w:pPr>
+      <w:r>
+        <w:rPr>
+          <w:rFonts w:hint="default" w:ascii="Times New Roman" w:hAnsi="Times New Roman" w:eastAsia="SimSun" w:cs="Times New Roman"/>
+          <w:b/>
+          <w:bCs/>
+          <w:i/>
+          <w:iCs/>
+          <w:color w:val="auto"/>
+          <w:sz w:val="28"/>
+          <w:szCs w:val="28"/>
+          <w:u w:val="none"/>
+          <w:vertAlign w:val="baseline"/>
+        </w:rPr>
+        <w:fldChar w:fldCharType="begin"/>
+      </w:r>
+      <w:r>
+        <w:rPr>
+          <w:rFonts w:hint="default" w:ascii="Times New Roman" w:hAnsi="Times New Roman" w:eastAsia="SimSun" w:cs="Times New Roman"/>
+          <w:b/>
+          <w:bCs/>
+          <w:i/>
+          <w:iCs/>
+          <w:color w:val="auto"/>
+          <w:sz w:val="28"/>
+          <w:szCs w:val="28"/>
+          <w:u w:val="none"/>
+          <w:vertAlign w:val="baseline"/>
+        </w:rPr>
+        <w:instrText xml:space="preserve"> HYPERLINK "mailto:/[a-zA-Z0-9._%+-]+@[a-zA-Z0-9-]+.+.[a-zA-Z]{2,4}/igm" </w:instrText>
+      </w:r>
+      <w:r>
+        <w:rPr>
+          <w:rFonts w:hint="default" w:ascii="Times New Roman" w:hAnsi="Times New Roman" w:eastAsia="SimSun" w:cs="Times New Roman"/>
+          <w:b/>
+          <w:bCs/>
+          <w:i/>
+          <w:iCs/>
+          <w:color w:val="auto"/>
+          <w:sz w:val="28"/>
+          <w:szCs w:val="28"/>
+          <w:u w:val="none"/>
+          <w:vertAlign w:val="baseline"/>
+        </w:rPr>
+        <w:fldChar w:fldCharType="separate"/>
+      </w:r>
+      <w:r>
+        <w:rPr>
+          <w:rStyle w:val="4"/>
+          <w:rFonts w:hint="default" w:ascii="Times New Roman" w:hAnsi="Times New Roman" w:eastAsia="SimSun" w:cs="Times New Roman"/>
+          <w:b/>
+          <w:bCs/>
+          <w:i/>
+          <w:iCs/>
+          <w:color w:val="auto"/>
+          <w:sz w:val="28"/>
+          <w:szCs w:val="28"/>
+          <w:u w:val="none"/>
+          <w:vertAlign w:val="baseline"/>
+        </w:rPr>
         <w:t>/[a-zA-Z0-9._%+-]+@[a-zA-Z0-9-]+.+.[a-zA-Z]{2,4}/igm</w:t>
+      </w:r>
+      <w:r>
+        <w:rPr>
+          <w:rFonts w:hint="default" w:ascii="Times New Roman" w:hAnsi="Times New Roman" w:eastAsia="SimSun" w:cs="Times New Roman"/>
+          <w:b/>
+          <w:bCs/>
+          <w:i/>
+          <w:iCs/>
+          <w:color w:val="auto"/>
+          <w:sz w:val="28"/>
+          <w:szCs w:val="28"/>
+          <w:u w:val="none"/>
+          <w:vertAlign w:val="baseline"/>
+        </w:rPr>
+        <w:fldChar w:fldCharType="end"/>
+      </w:r>
+      <w:r>
+        <w:rPr>
+          <w:rFonts w:hint="default" w:ascii="Times New Roman" w:hAnsi="Times New Roman" w:eastAsia="SimSun" w:cs="Times New Roman"/>
+          <w:b/>
+          <w:bCs/>
+          <w:i/>
+          <w:iCs/>
+          <w:color w:val="000000"/>
+          <w:sz w:val="28"/>
+          <w:szCs w:val="28"/>
+          <w:u w:val="none"/>
+          <w:vertAlign w:val="baseline"/>
+          <w:lang w:val="en-US"/>
+        </w:rPr>
+        <w:t xml:space="preserve">: </w:t>
+      </w:r>
+      <w:r>
+        <w:rPr>
+          <w:rFonts w:hint="default" w:ascii="Times New Roman" w:hAnsi="Times New Roman" w:eastAsia="SimSun" w:cs="Times New Roman"/>
+          <w:b w:val="0"/>
+          <w:bCs w:val="0"/>
+          <w:i w:val="0"/>
+          <w:iCs w:val="0"/>
+          <w:color w:val="auto"/>
+          <w:sz w:val="28"/>
+          <w:szCs w:val="28"/>
+          <w:u w:val="none"/>
+          <w:vertAlign w:val="baseline"/>
+          <w:lang w:val="en-US"/>
+        </w:rPr>
+        <w:fldChar w:fldCharType="begin"/>
+      </w:r>
+      <w:r>
+        <w:rPr>
+          <w:rFonts w:hint="default" w:ascii="Times New Roman" w:hAnsi="Times New Roman" w:eastAsia="SimSun" w:cs="Times New Roman"/>
+          <w:b w:val="0"/>
+          <w:bCs w:val="0"/>
+          <w:i w:val="0"/>
+          <w:iCs w:val="0"/>
+          <w:color w:val="auto"/>
+          <w:sz w:val="28"/>
+          <w:szCs w:val="28"/>
+          <w:u w:val="none"/>
+          <w:vertAlign w:val="baseline"/>
+          <w:lang w:val="en-US"/>
+        </w:rPr>
+        <w:instrText xml:space="preserve"> HYPERLINK "mailto:(a-zA-Z0-9._%+-)@(a-zA-Z0-9).(a-zA-Z)" </w:instrText>
+      </w:r>
+      <w:r>
+        <w:rPr>
+          <w:rFonts w:hint="default" w:ascii="Times New Roman" w:hAnsi="Times New Roman" w:eastAsia="SimSun" w:cs="Times New Roman"/>
+          <w:b w:val="0"/>
+          <w:bCs w:val="0"/>
+          <w:i w:val="0"/>
+          <w:iCs w:val="0"/>
+          <w:color w:val="auto"/>
+          <w:sz w:val="28"/>
+          <w:szCs w:val="28"/>
+          <w:u w:val="none"/>
+          <w:vertAlign w:val="baseline"/>
+          <w:lang w:val="en-US"/>
+        </w:rPr>
+        <w:fldChar w:fldCharType="separate"/>
+      </w:r>
+      <w:r>
+        <w:rPr>
+          <w:rStyle w:val="4"/>
+          <w:rFonts w:hint="default" w:ascii="Times New Roman" w:hAnsi="Times New Roman" w:eastAsia="SimSun" w:cs="Times New Roman"/>
+          <w:b w:val="0"/>
+          <w:bCs w:val="0"/>
+          <w:i w:val="0"/>
+          <w:iCs w:val="0"/>
+          <w:color w:val="auto"/>
+          <w:sz w:val="28"/>
+          <w:szCs w:val="28"/>
+          <w:vertAlign w:val="baseline"/>
+          <w:lang w:val="en-US"/>
+        </w:rPr>
+        <w:t>(</w:t>
+      </w:r>
+      <w:r>
+        <w:rPr>
+          <w:rStyle w:val="4"/>
+          <w:rFonts w:hint="default" w:ascii="Times New Roman" w:hAnsi="Times New Roman" w:eastAsia="SimSun" w:cs="Times New Roman"/>
+          <w:b w:val="0"/>
+          <w:bCs w:val="0"/>
+          <w:i w:val="0"/>
+          <w:iCs w:val="0"/>
+          <w:color w:val="auto"/>
+          <w:sz w:val="28"/>
+          <w:szCs w:val="28"/>
+          <w:vertAlign w:val="baseline"/>
+        </w:rPr>
+        <w:t>a-zA-Z0-9._%+-</w:t>
+      </w:r>
+      <w:r>
+        <w:rPr>
+          <w:rStyle w:val="4"/>
+          <w:rFonts w:hint="default" w:ascii="Times New Roman" w:hAnsi="Times New Roman" w:eastAsia="SimSun" w:cs="Times New Roman"/>
+          <w:b w:val="0"/>
+          <w:bCs w:val="0"/>
+          <w:i w:val="0"/>
+          <w:iCs w:val="0"/>
+          <w:color w:val="auto"/>
+          <w:sz w:val="28"/>
+          <w:szCs w:val="28"/>
+          <w:vertAlign w:val="baseline"/>
+          <w:lang w:val="en-US"/>
+        </w:rPr>
+        <w:t>)@(</w:t>
+      </w:r>
+      <w:r>
+        <w:rPr>
+          <w:rStyle w:val="4"/>
+          <w:rFonts w:hint="default" w:ascii="Times New Roman" w:hAnsi="Times New Roman" w:eastAsia="SimSun" w:cs="Times New Roman"/>
+          <w:b w:val="0"/>
+          <w:bCs w:val="0"/>
+          <w:i w:val="0"/>
+          <w:iCs w:val="0"/>
+          <w:color w:val="auto"/>
+          <w:sz w:val="28"/>
+          <w:szCs w:val="28"/>
+          <w:vertAlign w:val="baseline"/>
+        </w:rPr>
+        <w:t>a-zA-Z0-9</w:t>
+      </w:r>
+      <w:r>
+        <w:rPr>
+          <w:rStyle w:val="4"/>
+          <w:rFonts w:hint="default" w:ascii="Times New Roman" w:hAnsi="Times New Roman" w:eastAsia="SimSun" w:cs="Times New Roman"/>
+          <w:b w:val="0"/>
+          <w:bCs w:val="0"/>
+          <w:i w:val="0"/>
+          <w:iCs w:val="0"/>
+          <w:color w:val="auto"/>
+          <w:sz w:val="28"/>
+          <w:szCs w:val="28"/>
+          <w:vertAlign w:val="baseline"/>
+          <w:lang w:val="en-US"/>
+        </w:rPr>
+        <w:t>).(</w:t>
+      </w:r>
+      <w:r>
+        <w:rPr>
+          <w:rStyle w:val="4"/>
+          <w:rFonts w:hint="default" w:ascii="Times New Roman" w:hAnsi="Times New Roman" w:eastAsia="SimSun" w:cs="Times New Roman"/>
+          <w:b w:val="0"/>
+          <w:bCs w:val="0"/>
+          <w:i w:val="0"/>
+          <w:iCs w:val="0"/>
+          <w:color w:val="auto"/>
+          <w:sz w:val="28"/>
+          <w:szCs w:val="28"/>
+          <w:vertAlign w:val="baseline"/>
+        </w:rPr>
+        <w:t>a-zA-Z</w:t>
+      </w:r>
+      <w:r>
+        <w:rPr>
+          <w:rStyle w:val="4"/>
+          <w:rFonts w:hint="default" w:ascii="Times New Roman" w:hAnsi="Times New Roman" w:eastAsia="SimSun" w:cs="Times New Roman"/>
+          <w:b w:val="0"/>
+          <w:bCs w:val="0"/>
+          <w:i w:val="0"/>
+          <w:iCs w:val="0"/>
+          <w:color w:val="auto"/>
+          <w:sz w:val="28"/>
+          <w:szCs w:val="28"/>
+          <w:vertAlign w:val="baseline"/>
+          <w:lang w:val="en-US"/>
+        </w:rPr>
+        <w:t>)</w:t>
+      </w:r>
+      <w:r>
+        <w:rPr>
+          <w:rFonts w:hint="default" w:ascii="Times New Roman" w:hAnsi="Times New Roman" w:eastAsia="SimSun" w:cs="Times New Roman"/>
+          <w:b w:val="0"/>
+          <w:bCs w:val="0"/>
+          <w:i w:val="0"/>
+          <w:iCs w:val="0"/>
+          <w:color w:val="auto"/>
+          <w:sz w:val="28"/>
+          <w:szCs w:val="28"/>
+          <w:u w:val="none"/>
+          <w:vertAlign w:val="baseline"/>
+          <w:lang w:val="en-US"/>
+        </w:rPr>
+        <w:fldChar w:fldCharType="end"/>
+      </w:r>
+      <w:r>
+        <w:rPr>
+          <w:rFonts w:hint="default" w:ascii="Times New Roman" w:hAnsi="Times New Roman" w:eastAsia="SimSun" w:cs="Times New Roman"/>
+          <w:b w:val="0"/>
+          <w:bCs w:val="0"/>
+          <w:i w:val="0"/>
+          <w:iCs w:val="0"/>
+          <w:color w:val="auto"/>
+          <w:sz w:val="28"/>
+          <w:szCs w:val="28"/>
+          <w:u w:val="none"/>
+          <w:vertAlign w:val="baseline"/>
+          <w:lang w:val="en-US"/>
+        </w:rPr>
+        <w:t xml:space="preserve"> định dạng giống email.</w:t>
       </w:r>
     </w:p>
     <w:sectPr>
@@ -964,7 +1266,16 @@
       </w:tblCellMar>
     </w:tblPr>
   </w:style>
-  <w:style w:type="paragraph" w:styleId="4">
+  <w:style w:type="character" w:styleId="4">
+    <w:name w:val="Hyperlink"/>
+    <w:basedOn w:val="2"/>
+    <w:uiPriority w:val="0"/>
+    <w:rPr>
+      <w:color w:val="0000FF"/>
+      <w:u w:val="single"/>
+    </w:rPr>
+  </w:style>
+  <w:style w:type="paragraph" w:styleId="5">
     <w:name w:val="Normal (Web)"/>
     <w:uiPriority w:val="0"/>
     <w:pPr>

</xml_diff>

<commit_message>
fix ex5 of Regex-Exercises
</commit_message>
<xml_diff>
--- a/Lesson/Exercise/Day 9 (18 Jan)/Regex/RegularExpressionExcercise.docx
+++ b/Lesson/Exercise/Day 9 (18 Jan)/Regex/RegularExpressionExcercise.docx
@@ -579,20 +579,18 @@
           <w:vertAlign w:val="baseline"/>
           <w:lang w:val="en-US"/>
         </w:rPr>
-        <w:t>tìm kiếm ‘han’</w:t>
-      </w:r>
-      <w:bookmarkStart w:id="0" w:name="_GoBack"/>
-      <w:bookmarkEnd w:id="0"/>
+        <w:t>tìm kiếm ‘han’ ở tất cả các dòng, đoạn, không phân biệt chữ hoa hay thường</w:t>
+      </w:r>
     </w:p>
     <w:p>
       <w:pPr>
         <w:jc w:val="left"/>
         <w:rPr>
           <w:rFonts w:hint="default" w:ascii="Times New Roman" w:hAnsi="Times New Roman" w:eastAsia="SimSun" w:cs="Times New Roman"/>
-          <w:b/>
-          <w:bCs/>
-          <w:i/>
-          <w:iCs/>
+          <w:b w:val="0"/>
+          <w:bCs w:val="0"/>
+          <w:i w:val="0"/>
+          <w:iCs w:val="0"/>
           <w:color w:val="000000"/>
           <w:sz w:val="28"/>
           <w:szCs w:val="28"/>
@@ -630,7 +628,39 @@
           <w:vertAlign w:val="baseline"/>
           <w:lang w:val="en-US"/>
         </w:rPr>
-        <w:t xml:space="preserve"> : …</w:t>
+        <w:t xml:space="preserve"> : </w:t>
+      </w:r>
+      <w:r>
+        <w:rPr>
+          <w:rFonts w:hint="default" w:ascii="Times New Roman" w:hAnsi="Times New Roman" w:eastAsia="SimSun" w:cs="Times New Roman"/>
+          <w:b w:val="0"/>
+          <w:bCs w:val="0"/>
+          <w:i w:val="0"/>
+          <w:iCs w:val="0"/>
+          <w:color w:val="000000"/>
+          <w:sz w:val="28"/>
+          <w:szCs w:val="28"/>
+          <w:u w:val="none"/>
+          <w:vertAlign w:val="baseline"/>
+          <w:lang w:val="en-US"/>
+        </w:rPr>
+        <w:t xml:space="preserve">tìm kiếm “bill” </w:t>
+      </w:r>
+      <w:r>
+        <w:rPr>
+          <w:rFonts w:hint="default" w:ascii="Times New Roman" w:hAnsi="Times New Roman" w:eastAsia="SimSun" w:cs="Times New Roman"/>
+          <w:b w:val="0"/>
+          <w:bCs w:val="0"/>
+          <w:i w:val="0"/>
+          <w:iCs w:val="0"/>
+          <w:color w:val="000000"/>
+          <w:sz w:val="28"/>
+          <w:szCs w:val="28"/>
+          <w:u w:val="none"/>
+          <w:vertAlign w:val="baseline"/>
+          <w:lang w:val="en-US"/>
+        </w:rPr>
+        <w:t>tất cả các dòng, đoạn, không phân biệt chữ hoa hay thường</w:t>
       </w:r>
     </w:p>
     <w:p>
@@ -766,172 +796,17 @@
           <w:bCs w:val="0"/>
           <w:i w:val="0"/>
           <w:iCs w:val="0"/>
-          <w:color w:val="auto"/>
-          <w:sz w:val="28"/>
-          <w:szCs w:val="28"/>
-          <w:u w:val="none"/>
-          <w:vertAlign w:val="baseline"/>
-          <w:lang w:val="en-US"/>
-        </w:rPr>
-        <w:fldChar w:fldCharType="begin"/>
-      </w:r>
-      <w:r>
-        <w:rPr>
-          <w:rFonts w:hint="default" w:ascii="Times New Roman" w:hAnsi="Times New Roman" w:eastAsia="SimSun" w:cs="Times New Roman"/>
-          <w:b w:val="0"/>
-          <w:bCs w:val="0"/>
-          <w:i w:val="0"/>
-          <w:iCs w:val="0"/>
-          <w:color w:val="auto"/>
-          <w:sz w:val="28"/>
-          <w:szCs w:val="28"/>
-          <w:u w:val="none"/>
-          <w:vertAlign w:val="baseline"/>
-          <w:lang w:val="en-US"/>
-        </w:rPr>
-        <w:instrText xml:space="preserve"> HYPERLINK "mailto:(a-zA-Z0-9._%+-)@(a-zA-Z0-9).(a-zA-Z)" </w:instrText>
-      </w:r>
-      <w:r>
-        <w:rPr>
-          <w:rFonts w:hint="default" w:ascii="Times New Roman" w:hAnsi="Times New Roman" w:eastAsia="SimSun" w:cs="Times New Roman"/>
-          <w:b w:val="0"/>
-          <w:bCs w:val="0"/>
-          <w:i w:val="0"/>
-          <w:iCs w:val="0"/>
-          <w:color w:val="auto"/>
-          <w:sz w:val="28"/>
-          <w:szCs w:val="28"/>
-          <w:u w:val="none"/>
-          <w:vertAlign w:val="baseline"/>
-          <w:lang w:val="en-US"/>
-        </w:rPr>
-        <w:fldChar w:fldCharType="separate"/>
-      </w:r>
-      <w:r>
-        <w:rPr>
-          <w:rStyle w:val="4"/>
-          <w:rFonts w:hint="default" w:ascii="Times New Roman" w:hAnsi="Times New Roman" w:eastAsia="SimSun" w:cs="Times New Roman"/>
-          <w:b w:val="0"/>
-          <w:bCs w:val="0"/>
-          <w:i w:val="0"/>
-          <w:iCs w:val="0"/>
-          <w:color w:val="auto"/>
-          <w:sz w:val="28"/>
-          <w:szCs w:val="28"/>
-          <w:vertAlign w:val="baseline"/>
-          <w:lang w:val="en-US"/>
-        </w:rPr>
-        <w:t>(</w:t>
-      </w:r>
-      <w:r>
-        <w:rPr>
-          <w:rStyle w:val="4"/>
-          <w:rFonts w:hint="default" w:ascii="Times New Roman" w:hAnsi="Times New Roman" w:eastAsia="SimSun" w:cs="Times New Roman"/>
-          <w:b w:val="0"/>
-          <w:bCs w:val="0"/>
-          <w:i w:val="0"/>
-          <w:iCs w:val="0"/>
-          <w:color w:val="auto"/>
-          <w:sz w:val="28"/>
-          <w:szCs w:val="28"/>
-          <w:vertAlign w:val="baseline"/>
-        </w:rPr>
-        <w:t>a-zA-Z0-9._%+-</w:t>
-      </w:r>
-      <w:r>
-        <w:rPr>
-          <w:rStyle w:val="4"/>
-          <w:rFonts w:hint="default" w:ascii="Times New Roman" w:hAnsi="Times New Roman" w:eastAsia="SimSun" w:cs="Times New Roman"/>
-          <w:b w:val="0"/>
-          <w:bCs w:val="0"/>
-          <w:i w:val="0"/>
-          <w:iCs w:val="0"/>
-          <w:color w:val="auto"/>
-          <w:sz w:val="28"/>
-          <w:szCs w:val="28"/>
-          <w:vertAlign w:val="baseline"/>
-          <w:lang w:val="en-US"/>
-        </w:rPr>
-        <w:t>)@(</w:t>
-      </w:r>
-      <w:r>
-        <w:rPr>
-          <w:rStyle w:val="4"/>
-          <w:rFonts w:hint="default" w:ascii="Times New Roman" w:hAnsi="Times New Roman" w:eastAsia="SimSun" w:cs="Times New Roman"/>
-          <w:b w:val="0"/>
-          <w:bCs w:val="0"/>
-          <w:i w:val="0"/>
-          <w:iCs w:val="0"/>
-          <w:color w:val="auto"/>
-          <w:sz w:val="28"/>
-          <w:szCs w:val="28"/>
-          <w:vertAlign w:val="baseline"/>
-        </w:rPr>
-        <w:t>a-zA-Z0-9</w:t>
-      </w:r>
-      <w:r>
-        <w:rPr>
-          <w:rStyle w:val="4"/>
-          <w:rFonts w:hint="default" w:ascii="Times New Roman" w:hAnsi="Times New Roman" w:eastAsia="SimSun" w:cs="Times New Roman"/>
-          <w:b w:val="0"/>
-          <w:bCs w:val="0"/>
-          <w:i w:val="0"/>
-          <w:iCs w:val="0"/>
-          <w:color w:val="auto"/>
-          <w:sz w:val="28"/>
-          <w:szCs w:val="28"/>
-          <w:vertAlign w:val="baseline"/>
-          <w:lang w:val="en-US"/>
-        </w:rPr>
-        <w:t>).(</w:t>
-      </w:r>
-      <w:r>
-        <w:rPr>
-          <w:rStyle w:val="4"/>
-          <w:rFonts w:hint="default" w:ascii="Times New Roman" w:hAnsi="Times New Roman" w:eastAsia="SimSun" w:cs="Times New Roman"/>
-          <w:b w:val="0"/>
-          <w:bCs w:val="0"/>
-          <w:i w:val="0"/>
-          <w:iCs w:val="0"/>
-          <w:color w:val="auto"/>
-          <w:sz w:val="28"/>
-          <w:szCs w:val="28"/>
-          <w:vertAlign w:val="baseline"/>
-        </w:rPr>
-        <w:t>a-zA-Z</w:t>
-      </w:r>
-      <w:r>
-        <w:rPr>
-          <w:rStyle w:val="4"/>
-          <w:rFonts w:hint="default" w:ascii="Times New Roman" w:hAnsi="Times New Roman" w:eastAsia="SimSun" w:cs="Times New Roman"/>
-          <w:b w:val="0"/>
-          <w:bCs w:val="0"/>
-          <w:i w:val="0"/>
-          <w:iCs w:val="0"/>
-          <w:color w:val="auto"/>
-          <w:sz w:val="28"/>
-          <w:szCs w:val="28"/>
-          <w:vertAlign w:val="baseline"/>
-          <w:lang w:val="en-US"/>
-        </w:rPr>
-        <w:t>)</w:t>
-      </w:r>
-      <w:r>
-        <w:rPr>
-          <w:rFonts w:hint="default" w:ascii="Times New Roman" w:hAnsi="Times New Roman" w:eastAsia="SimSun" w:cs="Times New Roman"/>
-          <w:b w:val="0"/>
-          <w:bCs w:val="0"/>
-          <w:i w:val="0"/>
-          <w:iCs w:val="0"/>
-          <w:color w:val="auto"/>
-          <w:sz w:val="28"/>
-          <w:szCs w:val="28"/>
-          <w:u w:val="none"/>
-          <w:vertAlign w:val="baseline"/>
-          <w:lang w:val="en-US"/>
-        </w:rPr>
-        <w:fldChar w:fldCharType="end"/>
-      </w:r>
+          <w:color w:val="000000"/>
+          <w:sz w:val="28"/>
+          <w:szCs w:val="28"/>
+          <w:u w:val="none"/>
+          <w:vertAlign w:val="baseline"/>
+          <w:lang w:val="en-US"/>
+        </w:rPr>
+        <w:t>tìm</w:t>
+      </w:r>
+      <w:bookmarkStart w:id="0" w:name="_GoBack"/>
+      <w:bookmarkEnd w:id="0"/>
       <w:r>
         <w:rPr>
           <w:rFonts w:hint="default" w:ascii="Times New Roman" w:hAnsi="Times New Roman" w:eastAsia="SimSun" w:cs="Times New Roman"/>

</xml_diff>